<commit_message>
Klingberg ECi vs idisco
</commit_message>
<xml_diff>
--- a/_Experiments/clearing methods/Protocol_TissueClearing_v1.docx
+++ b/_Experiments/clearing methods/Protocol_TissueClearing_v1.docx
@@ -761,7 +761,19 @@
         <w:rPr>
           <w:rFonts w:eastAsia="Times New Roman"/>
         </w:rPr>
-        <w:t>PTx.2 (1L)</w:t>
+        <w:t>PTx.2</w:t>
+      </w:r>
+      <w:r>
+        <w:rPr>
+          <w:rFonts w:eastAsia="Times New Roman"/>
+        </w:rPr>
+        <w:t>%</w:t>
+      </w:r>
+      <w:r>
+        <w:rPr>
+          <w:rFonts w:eastAsia="Times New Roman"/>
+        </w:rPr>
+        <w:t xml:space="preserve"> (1L)</w:t>
       </w:r>
       <w:bookmarkEnd w:id="1"/>
       <w:r>
@@ -996,7 +1008,23 @@
           <w:sz w:val="24"/>
           <w:szCs w:val="24"/>
         </w:rPr>
-        <w:t xml:space="preserve">42mL PTx.2 </w:t>
+        <w:t>42mL PTx.2</w:t>
+      </w:r>
+      <w:r>
+        <w:rPr>
+          <w:rFonts w:ascii="Times New Roman" w:eastAsia="Times New Roman" w:hAnsi="Times New Roman" w:cs="Times New Roman"/>
+          <w:sz w:val="24"/>
+          <w:szCs w:val="24"/>
+        </w:rPr>
+        <w:t>%</w:t>
+      </w:r>
+      <w:r>
+        <w:rPr>
+          <w:rFonts w:ascii="Times New Roman" w:eastAsia="Times New Roman" w:hAnsi="Times New Roman" w:cs="Times New Roman"/>
+          <w:sz w:val="24"/>
+          <w:szCs w:val="24"/>
+        </w:rPr>
+        <w:t xml:space="preserve"> </w:t>
       </w:r>
     </w:p>
     <w:p>
@@ -1102,6 +1130,29 @@
     </w:p>
     <w:p>
       <w:pPr>
+        <w:pStyle w:val="ListParagraph"/>
+        <w:numPr>
+          <w:ilvl w:val="0"/>
+          <w:numId w:val="26"/>
+        </w:numPr>
+        <w:spacing w:after="0" w:line="240" w:lineRule="auto"/>
+        <w:rPr>
+          <w:rFonts w:ascii="Times New Roman" w:eastAsia="Times New Roman" w:hAnsi="Times New Roman" w:cs="Times New Roman"/>
+          <w:sz w:val="24"/>
+          <w:szCs w:val="24"/>
+        </w:rPr>
+      </w:pPr>
+      <w:r>
+        <w:rPr>
+          <w:rFonts w:ascii="Times New Roman" w:eastAsia="Times New Roman" w:hAnsi="Times New Roman" w:cs="Times New Roman"/>
+          <w:sz w:val="24"/>
+          <w:szCs w:val="24"/>
+        </w:rPr>
+        <w:t>raise to 1% Tween20 (add 0.4mL)</w:t>
+      </w:r>
+    </w:p>
+    <w:p>
+      <w:pPr>
         <w:pStyle w:val="Heading2"/>
         <w:rPr>
           <w:rFonts w:eastAsia="Times New Roman"/>
@@ -1112,13 +1163,13 @@
         <w:rPr>
           <w:rFonts w:eastAsia="Times New Roman"/>
         </w:rPr>
+        <w:lastRenderedPageBreak/>
         <w:t>Secondary antibodies</w:t>
       </w:r>
       <w:bookmarkEnd w:id="4"/>
     </w:p>
     <w:p>
       <w:r>
-        <w:lastRenderedPageBreak/>
         <w:t>Do not use chemical dyes, ALEXA dyes</w:t>
       </w:r>
       <w:r>
@@ -1280,8 +1331,6 @@
         </w:rPr>
         <w:t xml:space="preserve"> with rock</w:t>
       </w:r>
-      <w:bookmarkStart w:id="6" w:name="_GoBack"/>
-      <w:bookmarkEnd w:id="6"/>
       <w:r>
         <w:rPr>
           <w:rFonts w:ascii="Times New Roman" w:eastAsia="Times New Roman" w:hAnsi="Times New Roman" w:cs="Times New Roman"/>
@@ -1336,11 +1385,11 @@
       <w:pPr>
         <w:pStyle w:val="Heading1"/>
       </w:pPr>
-      <w:bookmarkStart w:id="7" w:name="_Toc503781890"/>
+      <w:bookmarkStart w:id="6" w:name="_Toc503781890"/>
       <w:r>
         <w:t>Immunolabeling</w:t>
       </w:r>
-      <w:bookmarkEnd w:id="7"/>
+      <w:bookmarkEnd w:id="6"/>
     </w:p>
     <w:p>
       <w:pPr>
@@ -1357,15 +1406,16 @@
         <w:tblLook w:val="04A0" w:firstRow="1" w:lastRow="0" w:firstColumn="1" w:lastColumn="0" w:noHBand="0" w:noVBand="1"/>
       </w:tblPr>
       <w:tblGrid>
-        <w:gridCol w:w="787"/>
-        <w:gridCol w:w="2047"/>
-        <w:gridCol w:w="1893"/>
-        <w:gridCol w:w="3114"/>
-        <w:gridCol w:w="3175"/>
+        <w:gridCol w:w="1925"/>
+        <w:gridCol w:w="1861"/>
+        <w:gridCol w:w="1516"/>
+        <w:gridCol w:w="2886"/>
+        <w:gridCol w:w="2828"/>
       </w:tblGrid>
       <w:tr>
         <w:trPr>
           <w:cnfStyle w:val="100000000000" w:firstRow="1" w:lastRow="0" w:firstColumn="0" w:lastColumn="0" w:oddVBand="0" w:evenVBand="0" w:oddHBand="0" w:evenHBand="0" w:firstRowFirstColumn="0" w:firstRowLastColumn="0" w:lastRowFirstColumn="0" w:lastRowLastColumn="0"/>
+          <w:trHeight w:val="449"/>
         </w:trPr>
         <w:tc>
           <w:tcPr>
@@ -1551,7 +1601,21 @@
                 <w:sz w:val="18"/>
                 <w:szCs w:val="18"/>
               </w:rPr>
+              <w:t xml:space="preserve">Whole </w:t>
+            </w:r>
+            <w:r>
+              <w:rPr>
+                <w:sz w:val="18"/>
+                <w:szCs w:val="18"/>
+              </w:rPr>
               <w:t>Brain</w:t>
+            </w:r>
+            <w:r>
+              <w:rPr>
+                <w:sz w:val="18"/>
+                <w:szCs w:val="18"/>
+              </w:rPr>
+              <w:t xml:space="preserve"> (Klingberg)</w:t>
             </w:r>
           </w:p>
         </w:tc>
@@ -1576,7 +1640,16 @@
                 <w:sz w:val="18"/>
                 <w:szCs w:val="18"/>
               </w:rPr>
-              <w:t xml:space="preserve">O/N rock, wash PBS </w:t>
+              <w:t>O/N rock, wash PTx.2%</w:t>
+            </w:r>
+            <w:bookmarkStart w:id="7" w:name="_GoBack"/>
+            <w:bookmarkEnd w:id="7"/>
+            <w:r>
+              <w:rPr>
+                <w:sz w:val="18"/>
+                <w:szCs w:val="18"/>
+              </w:rPr>
+              <w:t xml:space="preserve"> </w:t>
             </w:r>
           </w:p>
         </w:tc>
@@ -1596,27 +1669,12 @@
                 <w:szCs w:val="18"/>
               </w:rPr>
             </w:pPr>
-            <w:commentRangeStart w:id="8"/>
             <w:r>
               <w:rPr>
                 <w:sz w:val="18"/>
                 <w:szCs w:val="18"/>
               </w:rPr>
-              <w:t>7</w:t>
-            </w:r>
-            <w:commentRangeEnd w:id="8"/>
-            <w:r>
-              <w:rPr>
-                <w:rStyle w:val="CommentReference"/>
-              </w:rPr>
-              <w:commentReference w:id="8"/>
-            </w:r>
-            <w:r>
-              <w:rPr>
-                <w:sz w:val="18"/>
-                <w:szCs w:val="18"/>
-              </w:rPr>
-              <w:t xml:space="preserve"> days rock</w:t>
+              <w:t>7 days rock</w:t>
             </w:r>
             <w:r>
               <w:rPr>
@@ -1659,21 +1717,35 @@
                 <w:sz w:val="18"/>
                 <w:szCs w:val="18"/>
               </w:rPr>
-              <w:t>7 days rock, wash PBS</w:t>
+              <w:t xml:space="preserve">7 days rock, </w:t>
             </w:r>
             <w:r>
               <w:rPr>
                 <w:sz w:val="18"/>
                 <w:szCs w:val="18"/>
               </w:rPr>
-              <w:t xml:space="preserve"> @</w:t>
+              <w:t>wash PTwH</w:t>
             </w:r>
             <w:r>
               <w:rPr>
                 <w:sz w:val="18"/>
                 <w:szCs w:val="18"/>
               </w:rPr>
+              <w:t xml:space="preserve"> @</w:t>
+            </w:r>
+            <w:r>
+              <w:rPr>
+                <w:sz w:val="18"/>
+                <w:szCs w:val="18"/>
+              </w:rPr>
               <w:t xml:space="preserve"> RT</w:t>
+            </w:r>
+            <w:r>
+              <w:rPr>
+                <w:sz w:val="18"/>
+                <w:szCs w:val="18"/>
+              </w:rPr>
+              <w:t xml:space="preserve"> 5x 1 hr each</w:t>
             </w:r>
           </w:p>
         </w:tc>
@@ -1690,48 +1762,129 @@
                 <w:szCs w:val="18"/>
               </w:rPr>
             </w:pPr>
-            <w:commentRangeStart w:id="9"/>
             <w:r>
               <w:rPr>
                 <w:sz w:val="18"/>
                 <w:szCs w:val="18"/>
               </w:rPr>
-              <w:t>1</w:t>
-            </w:r>
-            <w:commentRangeEnd w:id="9"/>
-            <w:r>
-              <w:rPr>
-                <w:rStyle w:val="CommentReference"/>
-              </w:rPr>
-              <w:commentReference w:id="9"/>
+              <w:t xml:space="preserve">1 day rock, </w:t>
             </w:r>
             <w:r>
               <w:rPr>
                 <w:sz w:val="18"/>
                 <w:szCs w:val="18"/>
               </w:rPr>
-              <w:t xml:space="preserve"> day rock, wash PBS</w:t>
-            </w:r>
-            <w:r>
+              <w:t>wash PTwH @ RT 5x 1 hr each</w:t>
+            </w:r>
+          </w:p>
+        </w:tc>
+      </w:tr>
+      <w:tr>
+        <w:trPr>
+          <w:trHeight w:val="206"/>
+        </w:trPr>
+        <w:tc>
+          <w:tcPr>
+            <w:cnfStyle w:val="001000000000" w:firstRow="0" w:lastRow="0" w:firstColumn="1" w:lastColumn="0" w:oddVBand="0" w:evenVBand="0" w:oddHBand="0" w:evenHBand="0" w:firstRowFirstColumn="0" w:firstRowLastColumn="0" w:lastRowFirstColumn="0" w:lastRowLastColumn="0"/>
+            <w:tcW w:w="0" w:type="auto"/>
+            <w:tcBorders>
+              <w:right w:val="single" w:sz="4" w:space="0" w:color="auto"/>
+            </w:tcBorders>
+          </w:tcPr>
+          <w:p>
+            <w:pPr>
+              <w:ind w:firstLine="0"/>
               <w:rPr>
                 <w:sz w:val="18"/>
                 <w:szCs w:val="18"/>
               </w:rPr>
-              <w:t xml:space="preserve"> </w:t>
-            </w:r>
+            </w:pPr>
             <w:r>
               <w:rPr>
                 <w:sz w:val="18"/>
                 <w:szCs w:val="18"/>
               </w:rPr>
-              <w:t xml:space="preserve">@ </w:t>
-            </w:r>
-            <w:r>
+              <w:t>Whole Brain (iDISCO+)</w:t>
+            </w:r>
+          </w:p>
+        </w:tc>
+        <w:tc>
+          <w:tcPr>
+            <w:tcW w:w="0" w:type="auto"/>
+            <w:tcBorders>
+              <w:right w:val="single" w:sz="4" w:space="0" w:color="auto"/>
+            </w:tcBorders>
+          </w:tcPr>
+          <w:p>
+            <w:pPr>
+              <w:ind w:firstLine="0"/>
+              <w:cnfStyle w:val="000000000000" w:firstRow="0" w:lastRow="0" w:firstColumn="0" w:lastColumn="0" w:oddVBand="0" w:evenVBand="0" w:oddHBand="0" w:evenHBand="0" w:firstRowFirstColumn="0" w:firstRowLastColumn="0" w:lastRowFirstColumn="0" w:lastRowLastColumn="0"/>
               <w:rPr>
                 <w:sz w:val="18"/>
                 <w:szCs w:val="18"/>
               </w:rPr>
-              <w:t>RT</w:t>
+            </w:pPr>
+          </w:p>
+        </w:tc>
+        <w:tc>
+          <w:tcPr>
+            <w:tcW w:w="0" w:type="auto"/>
+            <w:tcBorders>
+              <w:left w:val="single" w:sz="4" w:space="0" w:color="auto"/>
+            </w:tcBorders>
+          </w:tcPr>
+          <w:p>
+            <w:pPr>
+              <w:ind w:firstLine="0"/>
+              <w:cnfStyle w:val="000000000000" w:firstRow="0" w:lastRow="0" w:firstColumn="0" w:lastColumn="0" w:oddVBand="0" w:evenVBand="0" w:oddHBand="0" w:evenHBand="0" w:firstRowFirstColumn="0" w:firstRowLastColumn="0" w:lastRowFirstColumn="0" w:lastRowLastColumn="0"/>
+              <w:rPr>
+                <w:sz w:val="18"/>
+                <w:szCs w:val="18"/>
+              </w:rPr>
+            </w:pPr>
+            <w:r>
+              <w:rPr>
+                <w:sz w:val="18"/>
+                <w:szCs w:val="18"/>
+              </w:rPr>
+              <w:t>2 days</w:t>
+            </w:r>
+          </w:p>
+        </w:tc>
+        <w:tc>
+          <w:tcPr>
+            <w:tcW w:w="0" w:type="auto"/>
+          </w:tcPr>
+          <w:p>
+            <w:pPr>
+              <w:ind w:firstLine="0"/>
+              <w:cnfStyle w:val="000000000000" w:firstRow="0" w:lastRow="0" w:firstColumn="0" w:lastColumn="0" w:oddVBand="0" w:evenVBand="0" w:oddHBand="0" w:evenHBand="0" w:firstRowFirstColumn="0" w:firstRowLastColumn="0" w:lastRowFirstColumn="0" w:lastRowLastColumn="0"/>
+              <w:rPr>
+                <w:sz w:val="18"/>
+                <w:szCs w:val="18"/>
+              </w:rPr>
+            </w:pPr>
+          </w:p>
+        </w:tc>
+        <w:tc>
+          <w:tcPr>
+            <w:tcW w:w="0" w:type="auto"/>
+          </w:tcPr>
+          <w:p>
+            <w:pPr>
+              <w:ind w:firstLine="0"/>
+              <w:cnfStyle w:val="000000000000" w:firstRow="0" w:lastRow="0" w:firstColumn="0" w:lastColumn="0" w:oddVBand="0" w:evenVBand="0" w:oddHBand="0" w:evenHBand="0" w:firstRowFirstColumn="0" w:firstRowLastColumn="0" w:lastRowFirstColumn="0" w:lastRowLastColumn="0"/>
+              <w:rPr>
+                <w:sz w:val="18"/>
+                <w:szCs w:val="18"/>
+              </w:rPr>
+            </w:pPr>
+            <w:r>
+              <w:rPr>
+                <w:sz w:val="18"/>
+                <w:szCs w:val="18"/>
+              </w:rPr>
+              <w:t>2 days</w:t>
             </w:r>
           </w:p>
         </w:tc>
@@ -1757,7 +1910,23 @@
           <w:sz w:val="24"/>
           <w:szCs w:val="24"/>
         </w:rPr>
-        <w:t xml:space="preserve">Bleach in chilled fresh 5%H2O2 in </w:t>
+        <w:t>Bleach in</w:t>
+      </w:r>
+      <w:r>
+        <w:rPr>
+          <w:rFonts w:ascii="Times New Roman" w:eastAsia="Times New Roman" w:hAnsi="Times New Roman" w:cs="Times New Roman"/>
+          <w:sz w:val="24"/>
+          <w:szCs w:val="24"/>
+        </w:rPr>
+        <w:t xml:space="preserve"> fresh 3</w:t>
+      </w:r>
+      <w:r>
+        <w:rPr>
+          <w:rFonts w:ascii="Times New Roman" w:eastAsia="Times New Roman" w:hAnsi="Times New Roman" w:cs="Times New Roman"/>
+          <w:sz w:val="24"/>
+          <w:szCs w:val="24"/>
+        </w:rPr>
+        <w:t xml:space="preserve">%H2O2 in </w:t>
       </w:r>
       <w:r>
         <w:rPr>
@@ -1797,7 +1966,15 @@
           <w:sz w:val="24"/>
           <w:szCs w:val="24"/>
         </w:rPr>
-        <w:t>overnight at 4°C</w:t>
+        <w:t>overnight at RT</w:t>
+      </w:r>
+      <w:r>
+        <w:rPr>
+          <w:rFonts w:ascii="Times New Roman" w:eastAsia="Times New Roman" w:hAnsi="Times New Roman" w:cs="Times New Roman"/>
+          <w:sz w:val="24"/>
+          <w:szCs w:val="24"/>
+        </w:rPr>
+        <w:t>°C</w:t>
       </w:r>
       <w:r>
         <w:rPr>
@@ -1817,11 +1994,11 @@
       <w:pPr>
         <w:pStyle w:val="Heading1"/>
       </w:pPr>
-      <w:bookmarkStart w:id="10" w:name="_Toc503781891"/>
+      <w:bookmarkStart w:id="8" w:name="_Toc503781891"/>
       <w:r>
         <w:t>Clearing tissue</w:t>
       </w:r>
-      <w:bookmarkEnd w:id="10"/>
+      <w:bookmarkEnd w:id="8"/>
     </w:p>
     <w:p>
       <w:pPr>
@@ -1841,11 +2018,11 @@
         <w:tblLook w:val="04A0" w:firstRow="1" w:lastRow="0" w:firstColumn="1" w:lastColumn="0" w:noHBand="0" w:noVBand="1"/>
       </w:tblPr>
       <w:tblGrid>
-        <w:gridCol w:w="787"/>
-        <w:gridCol w:w="2712"/>
-        <w:gridCol w:w="2712"/>
-        <w:gridCol w:w="3062"/>
-        <w:gridCol w:w="917"/>
+        <w:gridCol w:w="2081"/>
+        <w:gridCol w:w="2572"/>
+        <w:gridCol w:w="2572"/>
+        <w:gridCol w:w="2896"/>
+        <w:gridCol w:w="895"/>
       </w:tblGrid>
       <w:tr>
         <w:trPr>
@@ -2104,6 +2281,99 @@
           </w:p>
         </w:tc>
       </w:tr>
+      <w:tr>
+        <w:trPr>
+          <w:trHeight w:val="170"/>
+        </w:trPr>
+        <w:tc>
+          <w:tcPr>
+            <w:cnfStyle w:val="001000000000" w:firstRow="0" w:lastRow="0" w:firstColumn="1" w:lastColumn="0" w:oddVBand="0" w:evenVBand="0" w:oddHBand="0" w:evenHBand="0" w:firstRowFirstColumn="0" w:firstRowLastColumn="0" w:lastRowFirstColumn="0" w:lastRowLastColumn="0"/>
+            <w:tcW w:w="0" w:type="auto"/>
+            <w:tcBorders>
+              <w:right w:val="single" w:sz="4" w:space="0" w:color="auto"/>
+            </w:tcBorders>
+          </w:tcPr>
+          <w:p>
+            <w:pPr>
+              <w:ind w:firstLine="0"/>
+              <w:rPr>
+                <w:sz w:val="18"/>
+                <w:szCs w:val="18"/>
+              </w:rPr>
+            </w:pPr>
+            <w:r>
+              <w:rPr>
+                <w:sz w:val="18"/>
+                <w:szCs w:val="18"/>
+              </w:rPr>
+              <w:t>Whole Brain (iDISCO+)</w:t>
+            </w:r>
+          </w:p>
+        </w:tc>
+        <w:tc>
+          <w:tcPr>
+            <w:tcW w:w="0" w:type="auto"/>
+            <w:tcBorders>
+              <w:left w:val="single" w:sz="4" w:space="0" w:color="auto"/>
+            </w:tcBorders>
+          </w:tcPr>
+          <w:p>
+            <w:pPr>
+              <w:ind w:firstLine="0"/>
+              <w:cnfStyle w:val="000000000000" w:firstRow="0" w:lastRow="0" w:firstColumn="0" w:lastColumn="0" w:oddVBand="0" w:evenVBand="0" w:oddHBand="0" w:evenHBand="0" w:firstRowFirstColumn="0" w:firstRowLastColumn="0" w:lastRowFirstColumn="0" w:lastRowLastColumn="0"/>
+              <w:rPr>
+                <w:sz w:val="18"/>
+                <w:szCs w:val="18"/>
+              </w:rPr>
+            </w:pPr>
+          </w:p>
+        </w:tc>
+        <w:tc>
+          <w:tcPr>
+            <w:tcW w:w="0" w:type="auto"/>
+          </w:tcPr>
+          <w:p>
+            <w:pPr>
+              <w:ind w:firstLine="0"/>
+              <w:cnfStyle w:val="000000000000" w:firstRow="0" w:lastRow="0" w:firstColumn="0" w:lastColumn="0" w:oddVBand="0" w:evenVBand="0" w:oddHBand="0" w:evenHBand="0" w:firstRowFirstColumn="0" w:firstRowLastColumn="0" w:lastRowFirstColumn="0" w:lastRowLastColumn="0"/>
+              <w:rPr>
+                <w:sz w:val="18"/>
+                <w:szCs w:val="18"/>
+              </w:rPr>
+            </w:pPr>
+          </w:p>
+        </w:tc>
+        <w:tc>
+          <w:tcPr>
+            <w:tcW w:w="0" w:type="auto"/>
+          </w:tcPr>
+          <w:p>
+            <w:pPr>
+              <w:ind w:firstLine="0"/>
+              <w:cnfStyle w:val="000000000000" w:firstRow="0" w:lastRow="0" w:firstColumn="0" w:lastColumn="0" w:oddVBand="0" w:evenVBand="0" w:oddHBand="0" w:evenHBand="0" w:firstRowFirstColumn="0" w:firstRowLastColumn="0" w:lastRowFirstColumn="0" w:lastRowLastColumn="0"/>
+              <w:rPr>
+                <w:sz w:val="18"/>
+                <w:szCs w:val="18"/>
+              </w:rPr>
+            </w:pPr>
+          </w:p>
+        </w:tc>
+        <w:tc>
+          <w:tcPr>
+            <w:tcW w:w="0" w:type="auto"/>
+          </w:tcPr>
+          <w:p>
+            <w:pPr>
+              <w:ind w:firstLine="0"/>
+              <w:cnfStyle w:val="000000000000" w:firstRow="0" w:lastRow="0" w:firstColumn="0" w:lastColumn="0" w:oddVBand="0" w:evenVBand="0" w:oddHBand="0" w:evenHBand="0" w:firstRowFirstColumn="0" w:firstRowLastColumn="0" w:lastRowFirstColumn="0" w:lastRowLastColumn="0"/>
+              <w:rPr>
+                <w:sz w:val="18"/>
+                <w:szCs w:val="18"/>
+              </w:rPr>
+            </w:pPr>
+          </w:p>
+        </w:tc>
+      </w:tr>
     </w:tbl>
     <w:p>
       <w:pPr>
@@ -2114,11 +2384,11 @@
       <w:pPr>
         <w:pStyle w:val="Heading1"/>
       </w:pPr>
-      <w:bookmarkStart w:id="11" w:name="_Toc503781892"/>
+      <w:bookmarkStart w:id="9" w:name="_Toc503781892"/>
       <w:r>
         <w:t>Tissue check</w:t>
       </w:r>
-      <w:bookmarkEnd w:id="11"/>
+      <w:bookmarkEnd w:id="9"/>
     </w:p>
     <w:p>
       <w:r>
@@ -2130,11 +2400,12 @@
       <w:pPr>
         <w:pStyle w:val="Heading1"/>
       </w:pPr>
-      <w:bookmarkStart w:id="12" w:name="_Toc503781893"/>
+      <w:bookmarkStart w:id="10" w:name="_Toc503781893"/>
       <w:r>
+        <w:lastRenderedPageBreak/>
         <w:t>References</w:t>
       </w:r>
-      <w:bookmarkEnd w:id="12"/>
+      <w:bookmarkEnd w:id="10"/>
     </w:p>
     <w:p>
       <w:pPr>
@@ -2158,7 +2429,7 @@
         </w:numPr>
         <w:spacing w:line="240" w:lineRule="auto"/>
       </w:pPr>
-      <w:hyperlink r:id="rId10" w:history="1">
+      <w:hyperlink r:id="rId8" w:history="1">
         <w:r>
           <w:rPr>
             <w:rStyle w:val="Hyperlink"/>
@@ -2177,7 +2448,6 @@
         <w:spacing w:line="240" w:lineRule="auto"/>
       </w:pPr>
       <w:r>
-        <w:lastRenderedPageBreak/>
         <w:t xml:space="preserve">Klingberg et al., </w:t>
       </w:r>
       <w:r>
@@ -2188,8 +2458,8 @@
       </w:r>
     </w:p>
     <w:sectPr>
-      <w:headerReference w:type="default" r:id="rId11"/>
-      <w:footerReference w:type="default" r:id="rId12"/>
+      <w:headerReference w:type="default" r:id="rId9"/>
+      <w:footerReference w:type="default" r:id="rId10"/>
       <w:type w:val="continuous"/>
       <w:pgSz w:w="12240" w:h="15840"/>
       <w:pgMar w:top="720" w:right="720" w:bottom="720" w:left="720" w:header="720" w:footer="720" w:gutter="0"/>
@@ -2198,50 +2468,6 @@
     </w:sectPr>
   </w:body>
 </w:document>
-</file>
-
-<file path=word/comments.xml><?xml version="1.0" encoding="utf-8"?>
-<w:comments xmlns:wpc="http://schemas.microsoft.com/office/word/2010/wordprocessingCanvas" xmlns:mo="http://schemas.microsoft.com/office/mac/office/2008/main" xmlns:mc="http://schemas.openxmlformats.org/markup-compatibility/2006" xmlns:mv="urn:schemas-microsoft-com:mac:vml" xmlns:o="urn:schemas-microsoft-com:office:office" xmlns:r="http://schemas.openxmlformats.org/officeDocument/2006/relationships" xmlns:m="http://schemas.openxmlformats.org/officeDocument/2006/math" xmlns:v="urn:schemas-microsoft-com:vml" xmlns:wp14="http://schemas.microsoft.com/office/word/2010/wordprocessingDrawing" xmlns:wp="http://schemas.openxmlformats.org/drawingml/2006/wordprocessingDrawing" xmlns:w10="urn:schemas-microsoft-com:office:word" xmlns:w="http://schemas.openxmlformats.org/wordprocessingml/2006/main" xmlns:w14="http://schemas.microsoft.com/office/word/2010/wordml" xmlns:w15="http://schemas.microsoft.com/office/word/2012/wordml" xmlns:wpg="http://schemas.microsoft.com/office/word/2010/wordprocessingGroup" xmlns:wpi="http://schemas.microsoft.com/office/word/2010/wordprocessingInk" xmlns:wne="http://schemas.microsoft.com/office/word/2006/wordml" xmlns:wps="http://schemas.microsoft.com/office/word/2010/wordprocessingShape" mc:Ignorable="w14 w15 wp14">
-  <w:comment w:id="8" w:author="Korey Kam" w:date="2018-01-20T00:05:00Z" w:initials="KK">
-    <w:p>
-      <w:pPr>
-        <w:pStyle w:val="CommentText"/>
-      </w:pPr>
-      <w:r>
-        <w:rPr>
-          <w:rStyle w:val="CommentReference"/>
-        </w:rPr>
-        <w:annotationRef/>
-      </w:r>
-      <w:r>
-        <w:t>iDisco is 2 days, where is this from?</w:t>
-      </w:r>
-    </w:p>
-  </w:comment>
-  <w:comment w:id="9" w:author="Korey Kam" w:date="2018-01-20T00:04:00Z" w:initials="KK">
-    <w:p>
-      <w:pPr>
-        <w:pStyle w:val="CommentText"/>
-      </w:pPr>
-      <w:r>
-        <w:rPr>
-          <w:rStyle w:val="CommentReference"/>
-        </w:rPr>
-        <w:annotationRef/>
-      </w:r>
-      <w:r>
-        <w:t>iDisco is 7 days, where is this from?</w:t>
-      </w:r>
-    </w:p>
-  </w:comment>
-</w:comments>
-</file>
-
-<file path=word/commentsExtended.xml><?xml version="1.0" encoding="utf-8"?>
-<w15:commentsEx xmlns:wpc="http://schemas.microsoft.com/office/word/2010/wordprocessingCanvas" xmlns:mo="http://schemas.microsoft.com/office/mac/office/2008/main" xmlns:mc="http://schemas.openxmlformats.org/markup-compatibility/2006" xmlns:mv="urn:schemas-microsoft-com:mac:vml" xmlns:o="urn:schemas-microsoft-com:office:office" xmlns:r="http://schemas.openxmlformats.org/officeDocument/2006/relationships" xmlns:m="http://schemas.openxmlformats.org/officeDocument/2006/math" xmlns:v="urn:schemas-microsoft-com:vml" xmlns:wp14="http://schemas.microsoft.com/office/word/2010/wordprocessingDrawing" xmlns:wp="http://schemas.openxmlformats.org/drawingml/2006/wordprocessingDrawing" xmlns:w10="urn:schemas-microsoft-com:office:word" xmlns:w="http://schemas.openxmlformats.org/wordprocessingml/2006/main" xmlns:w14="http://schemas.microsoft.com/office/word/2010/wordml" xmlns:w15="http://schemas.microsoft.com/office/word/2012/wordml" xmlns:wpg="http://schemas.microsoft.com/office/word/2010/wordprocessingGroup" xmlns:wpi="http://schemas.microsoft.com/office/word/2010/wordprocessingInk" xmlns:wne="http://schemas.microsoft.com/office/word/2006/wordml" xmlns:wps="http://schemas.microsoft.com/office/word/2010/wordprocessingShape" mc:Ignorable="w14 w15 wp14">
-  <w15:commentEx w15:paraId="7B225687" w15:done="0"/>
-  <w15:commentEx w15:paraId="161692F5" w15:done="0"/>
-</w15:commentsEx>
 </file>
 
 <file path=word/endnotes.xml><?xml version="1.0" encoding="utf-8"?>
@@ -7950,7 +8176,7 @@
 </file>
 
 <file path=customXml/itemProps1.xml><?xml version="1.0" encoding="utf-8"?>
-<ds:datastoreItem xmlns:ds="http://schemas.openxmlformats.org/officeDocument/2006/customXml" ds:itemID="{A9D8F85E-4370-1145-9884-0853620D38EC}">
+<ds:datastoreItem xmlns:ds="http://schemas.openxmlformats.org/officeDocument/2006/customXml" ds:itemID="{39FACB88-48C9-2445-A4B8-A85D3B19B9C1}">
   <ds:schemaRefs>
     <ds:schemaRef ds:uri="http://schemas.openxmlformats.org/officeDocument/2006/bibliography"/>
   </ds:schemaRefs>

</xml_diff>